<commit_message>
Modificada la descripcion de la WEB y el archivo de ERRORES PROYECTO
</commit_message>
<xml_diff>
--- a/ERRORES PROYECTO CLOUD.docx
+++ b/ERRORES PROYECTO CLOUD.docx
@@ -49,15 +49,15 @@
         <w:tblLook w:noVBand="1" w:val="04a0" w:noHBand="0" w:lastColumn="0" w:firstColumn="1" w:lastRow="0" w:firstRow="1"/>
       </w:tblPr>
       <w:tblGrid>
-        <w:gridCol w:w="2854"/>
+        <w:gridCol w:w="2853"/>
         <w:gridCol w:w="2984"/>
-        <w:gridCol w:w="2656"/>
+        <w:gridCol w:w="2657"/>
       </w:tblGrid>
       <w:tr>
         <w:trPr/>
         <w:tc>
           <w:tcPr>
-            <w:tcW w:w="2854" w:type="dxa"/>
+            <w:tcW w:w="2853" w:type="dxa"/>
             <w:tcBorders/>
             <w:shd w:fill="auto" w:val="clear"/>
           </w:tcPr>
@@ -95,7 +95,7 @@
         </w:tc>
         <w:tc>
           <w:tcPr>
-            <w:tcW w:w="2656" w:type="dxa"/>
+            <w:tcW w:w="2657" w:type="dxa"/>
             <w:tcBorders/>
             <w:shd w:fill="auto" w:val="clear"/>
           </w:tcPr>
@@ -117,7 +117,7 @@
         <w:trPr/>
         <w:tc>
           <w:tcPr>
-            <w:tcW w:w="2854" w:type="dxa"/>
+            <w:tcW w:w="2853" w:type="dxa"/>
             <w:tcBorders/>
             <w:shd w:fill="auto" w:val="clear"/>
           </w:tcPr>
@@ -157,21 +157,36 @@
               <w:pStyle w:val="Normal"/>
               <w:spacing w:lineRule="auto" w:line="240" w:before="0" w:after="0"/>
               <w:jc w:val="both"/>
-              <w:rPr>
-                <w:lang w:val="en-US"/>
-              </w:rPr>
+              <w:rPr/>
             </w:pPr>
             <w:r>
               <w:rPr>
                 <w:lang w:val="en-US"/>
               </w:rPr>
               <w:t>Provide a day: Monday</w:t>
+            </w:r>
+          </w:p>
+          <w:p>
+            <w:pPr>
+              <w:pStyle w:val="Normal"/>
+              <w:spacing w:lineRule="auto" w:line="240" w:before="0" w:after="0"/>
+              <w:jc w:val="both"/>
+              <w:rPr>
+                <w:color w:val="CE181E"/>
+              </w:rPr>
+            </w:pPr>
+            <w:r>
+              <w:rPr>
+                <w:color w:val="CE181E"/>
+                <w:lang w:val="en-US"/>
+              </w:rPr>
+              <w:t>NO HAY ERROR, LOS DIAS TIENEN QUE ESTAR PUESTOS EN ESPAÑOL. EN INGLES NO LOS RECONOCE.</w:t>
             </w:r>
           </w:p>
         </w:tc>
         <w:tc>
           <w:tcPr>
-            <w:tcW w:w="2656" w:type="dxa"/>
+            <w:tcW w:w="2657" w:type="dxa"/>
             <w:tcBorders/>
             <w:shd w:fill="auto" w:val="clear"/>
           </w:tcPr>
@@ -193,7 +208,7 @@
         <w:trPr/>
         <w:tc>
           <w:tcPr>
-            <w:tcW w:w="2854" w:type="dxa"/>
+            <w:tcW w:w="2853" w:type="dxa"/>
             <w:tcBorders/>
             <w:shd w:fill="auto" w:val="clear"/>
           </w:tcPr>
@@ -239,7 +254,7 @@
         </w:tc>
         <w:tc>
           <w:tcPr>
-            <w:tcW w:w="2656" w:type="dxa"/>
+            <w:tcW w:w="2657" w:type="dxa"/>
             <w:tcBorders/>
             <w:shd w:fill="auto" w:val="clear"/>
           </w:tcPr>
@@ -261,7 +276,7 @@
         <w:trPr/>
         <w:tc>
           <w:tcPr>
-            <w:tcW w:w="2854" w:type="dxa"/>
+            <w:tcW w:w="2853" w:type="dxa"/>
             <w:tcBorders/>
             <w:shd w:fill="auto" w:val="clear"/>
           </w:tcPr>
@@ -323,7 +338,7 @@
         </w:tc>
         <w:tc>
           <w:tcPr>
-            <w:tcW w:w="2656" w:type="dxa"/>
+            <w:tcW w:w="2657" w:type="dxa"/>
             <w:tcBorders/>
             <w:shd w:fill="auto" w:val="clear"/>
           </w:tcPr>
@@ -349,7 +364,7 @@
         <w:trPr/>
         <w:tc>
           <w:tcPr>
-            <w:tcW w:w="2854" w:type="dxa"/>
+            <w:tcW w:w="2853" w:type="dxa"/>
             <w:tcBorders/>
             <w:shd w:fill="auto" w:val="clear"/>
           </w:tcPr>
@@ -411,7 +426,7 @@
         </w:tc>
         <w:tc>
           <w:tcPr>
-            <w:tcW w:w="2656" w:type="dxa"/>
+            <w:tcW w:w="2657" w:type="dxa"/>
             <w:tcBorders/>
             <w:shd w:fill="auto" w:val="clear"/>
           </w:tcPr>
@@ -451,14 +466,10 @@
         <w:pStyle w:val="Normal"/>
         <w:spacing w:before="0" w:after="160"/>
         <w:jc w:val="both"/>
-        <w:rPr>
-          <w:u w:val="single"/>
-        </w:rPr>
+        <w:rPr/>
       </w:pPr>
       <w:r>
-        <w:rPr>
-          <w:u w:val="single"/>
-        </w:rPr>
+        <w:rPr/>
       </w:r>
     </w:p>
     <w:sectPr>
@@ -512,6 +523,7 @@
       </w:pPr>
       <w:rPr>
         <w:rFonts w:ascii="Wingdings" w:hAnsi="Wingdings" w:cs="Wingdings" w:hint="default"/>
+        <w:rFonts w:cs="Wingdings"/>
       </w:rPr>
     </w:lvl>
     <w:lvl w:ilvl="3">
@@ -524,6 +536,7 @@
       </w:pPr>
       <w:rPr>
         <w:rFonts w:ascii="Symbol" w:hAnsi="Symbol" w:cs="Symbol" w:hint="default"/>
+        <w:rFonts w:cs="Symbol"/>
       </w:rPr>
     </w:lvl>
     <w:lvl w:ilvl="4">
@@ -549,6 +562,7 @@
       </w:pPr>
       <w:rPr>
         <w:rFonts w:ascii="Wingdings" w:hAnsi="Wingdings" w:cs="Wingdings" w:hint="default"/>
+        <w:rFonts w:cs="Wingdings"/>
       </w:rPr>
     </w:lvl>
     <w:lvl w:ilvl="6">
@@ -561,6 +575,7 @@
       </w:pPr>
       <w:rPr>
         <w:rFonts w:ascii="Symbol" w:hAnsi="Symbol" w:cs="Symbol" w:hint="default"/>
+        <w:rFonts w:cs="Symbol"/>
       </w:rPr>
     </w:lvl>
     <w:lvl w:ilvl="7">
@@ -586,6 +601,7 @@
       </w:pPr>
       <w:rPr>
         <w:rFonts w:ascii="Wingdings" w:hAnsi="Wingdings" w:cs="Wingdings" w:hint="default"/>
+        <w:rFonts w:cs="Wingdings"/>
       </w:rPr>
     </w:lvl>
   </w:abstractNum>
@@ -696,7 +712,6 @@
     <w:rPrDefault>
       <w:rPr>
         <w:rFonts w:ascii="Calibri" w:hAnsi="Calibri" w:eastAsia="Calibri" w:cs="" w:asciiTheme="minorHAnsi" w:cstheme="minorBidi" w:eastAsiaTheme="minorHAnsi" w:hAnsiTheme="minorHAnsi"/>
-        <w:sz w:val="22"/>
         <w:szCs w:val="22"/>
         <w:lang w:val="es-ES" w:eastAsia="en-US" w:bidi="ar-SA"/>
       </w:rPr>
@@ -1132,10 +1147,73 @@
       <w:rFonts w:cs="Courier New"/>
     </w:rPr>
   </w:style>
-  <w:style w:type="paragraph" w:styleId="Ttulo">
-    <w:name w:val="Título"/>
+  <w:style w:type="character" w:styleId="ListLabel5">
+    <w:name w:val="ListLabel 5"/>
+    <w:qFormat/>
+    <w:rPr>
+      <w:rFonts w:cs="Calibri"/>
+    </w:rPr>
+  </w:style>
+  <w:style w:type="character" w:styleId="ListLabel6">
+    <w:name w:val="ListLabel 6"/>
+    <w:qFormat/>
+    <w:rPr>
+      <w:rFonts w:cs="Courier New"/>
+    </w:rPr>
+  </w:style>
+  <w:style w:type="character" w:styleId="ListLabel7">
+    <w:name w:val="ListLabel 7"/>
+    <w:qFormat/>
+    <w:rPr>
+      <w:rFonts w:cs="Wingdings"/>
+    </w:rPr>
+  </w:style>
+  <w:style w:type="character" w:styleId="ListLabel8">
+    <w:name w:val="ListLabel 8"/>
+    <w:qFormat/>
+    <w:rPr>
+      <w:rFonts w:cs="Symbol"/>
+    </w:rPr>
+  </w:style>
+  <w:style w:type="character" w:styleId="ListLabel9">
+    <w:name w:val="ListLabel 9"/>
+    <w:qFormat/>
+    <w:rPr>
+      <w:rFonts w:cs="Courier New"/>
+    </w:rPr>
+  </w:style>
+  <w:style w:type="character" w:styleId="ListLabel10">
+    <w:name w:val="ListLabel 10"/>
+    <w:qFormat/>
+    <w:rPr>
+      <w:rFonts w:cs="Wingdings"/>
+    </w:rPr>
+  </w:style>
+  <w:style w:type="character" w:styleId="ListLabel11">
+    <w:name w:val="ListLabel 11"/>
+    <w:qFormat/>
+    <w:rPr>
+      <w:rFonts w:cs="Symbol"/>
+    </w:rPr>
+  </w:style>
+  <w:style w:type="character" w:styleId="ListLabel12">
+    <w:name w:val="ListLabel 12"/>
+    <w:qFormat/>
+    <w:rPr>
+      <w:rFonts w:cs="Courier New"/>
+    </w:rPr>
+  </w:style>
+  <w:style w:type="character" w:styleId="ListLabel13">
+    <w:name w:val="ListLabel 13"/>
+    <w:qFormat/>
+    <w:rPr>
+      <w:rFonts w:cs="Wingdings"/>
+    </w:rPr>
+  </w:style>
+  <w:style w:type="paragraph" w:styleId="Heading">
+    <w:name w:val="Heading"/>
     <w:basedOn w:val="Normal"/>
-    <w:next w:val="Cuerpodetexto"/>
+    <w:next w:val="TextBody"/>
     <w:qFormat/>
     <w:pPr>
       <w:keepNext w:val="true"/>
@@ -1147,7 +1225,7 @@
       <w:szCs w:val="28"/>
     </w:rPr>
   </w:style>
-  <w:style w:type="paragraph" w:styleId="Cuerpodetexto">
+  <w:style w:type="paragraph" w:styleId="TextBody">
     <w:name w:val="Body Text"/>
     <w:basedOn w:val="Normal"/>
     <w:pPr>
@@ -1155,15 +1233,15 @@
     </w:pPr>
     <w:rPr/>
   </w:style>
-  <w:style w:type="paragraph" w:styleId="Lista">
+  <w:style w:type="paragraph" w:styleId="List">
     <w:name w:val="List"/>
-    <w:basedOn w:val="Cuerpodetexto"/>
+    <w:basedOn w:val="TextBody"/>
     <w:pPr/>
     <w:rPr>
       <w:rFonts w:cs="Lohit Devanagari"/>
     </w:rPr>
   </w:style>
-  <w:style w:type="paragraph" w:styleId="Leyenda">
+  <w:style w:type="paragraph" w:styleId="Caption">
     <w:name w:val="Caption"/>
     <w:basedOn w:val="Normal"/>
     <w:qFormat/>
@@ -1177,6 +1255,31 @@
       <w:iCs/>
       <w:sz w:val="24"/>
       <w:szCs w:val="24"/>
+    </w:rPr>
+  </w:style>
+  <w:style w:type="paragraph" w:styleId="Index">
+    <w:name w:val="Index"/>
+    <w:basedOn w:val="Normal"/>
+    <w:qFormat/>
+    <w:pPr>
+      <w:suppressLineNumbers/>
+    </w:pPr>
+    <w:rPr>
+      <w:rFonts w:cs="Lohit Devanagari"/>
+    </w:rPr>
+  </w:style>
+  <w:style w:type="paragraph" w:styleId="Ttulo">
+    <w:name w:val="Título"/>
+    <w:basedOn w:val="Normal"/>
+    <w:qFormat/>
+    <w:pPr>
+      <w:keepNext w:val="true"/>
+      <w:spacing w:before="240" w:after="120"/>
+    </w:pPr>
+    <w:rPr>
+      <w:rFonts w:ascii="Liberation Sans" w:hAnsi="Liberation Sans" w:eastAsia="Noto Sans CJK SC Regular" w:cs="Lohit Devanagari"/>
+      <w:sz w:val="28"/>
+      <w:szCs w:val="28"/>
     </w:rPr>
   </w:style>
   <w:style w:type="paragraph" w:styleId="Ndice">

</xml_diff>

<commit_message>
Modificado el achivo de errores y el script distrito_calle.py
Mirar la modificacion del script
</commit_message>
<xml_diff>
--- a/ERRORES PROYECTO CLOUD.docx
+++ b/ERRORES PROYECTO CLOUD.docx
@@ -157,30 +157,16 @@
               <w:pStyle w:val="Normal"/>
               <w:spacing w:lineRule="auto" w:line="240" w:before="0" w:after="0"/>
               <w:jc w:val="both"/>
-              <w:rPr/>
+              <w:rPr>
+                <w:color w:val="CE181E"/>
+                <w:lang w:val="en-US"/>
+              </w:rPr>
             </w:pPr>
             <w:r>
               <w:rPr>
                 <w:lang w:val="en-US"/>
               </w:rPr>
               <w:t>Provide a day: Monday</w:t>
-            </w:r>
-          </w:p>
-          <w:p>
-            <w:pPr>
-              <w:pStyle w:val="Normal"/>
-              <w:spacing w:lineRule="auto" w:line="240" w:before="0" w:after="0"/>
-              <w:jc w:val="both"/>
-              <w:rPr>
-                <w:color w:val="CE181E"/>
-              </w:rPr>
-            </w:pPr>
-            <w:r>
-              <w:rPr>
-                <w:color w:val="CE181E"/>
-                <w:lang w:val="en-US"/>
-              </w:rPr>
-              <w:t>NO HAY ERROR, LOS DIAS TIENEN QUE ESTAR PUESTOS EN ESPAÑOL. EN INGLES NO LOS RECONOCE.</w:t>
             </w:r>
           </w:p>
         </w:tc>
@@ -489,6 +475,7 @@
 <w:numbering xmlns:w="http://schemas.openxmlformats.org/wordprocessingml/2006/main" xmlns:o="urn:schemas-microsoft-com:office:office" xmlns:r="http://schemas.openxmlformats.org/officeDocument/2006/relationships" xmlns:v="urn:schemas-microsoft-com:vml">
   <w:abstractNum w:abstractNumId="1">
     <w:lvl w:ilvl="0">
+      <w:start w:val="1"/>
       <w:numFmt w:val="bullet"/>
       <w:lvlText w:val="-"/>
       <w:lvlJc w:val="left"/>
@@ -1210,6 +1197,69 @@
       <w:rFonts w:cs="Wingdings"/>
     </w:rPr>
   </w:style>
+  <w:style w:type="character" w:styleId="ListLabel14">
+    <w:name w:val="ListLabel 14"/>
+    <w:qFormat/>
+    <w:rPr>
+      <w:rFonts w:cs="Calibri"/>
+    </w:rPr>
+  </w:style>
+  <w:style w:type="character" w:styleId="ListLabel15">
+    <w:name w:val="ListLabel 15"/>
+    <w:qFormat/>
+    <w:rPr>
+      <w:rFonts w:cs="Courier New"/>
+    </w:rPr>
+  </w:style>
+  <w:style w:type="character" w:styleId="ListLabel16">
+    <w:name w:val="ListLabel 16"/>
+    <w:qFormat/>
+    <w:rPr>
+      <w:rFonts w:cs="Wingdings"/>
+    </w:rPr>
+  </w:style>
+  <w:style w:type="character" w:styleId="ListLabel17">
+    <w:name w:val="ListLabel 17"/>
+    <w:qFormat/>
+    <w:rPr>
+      <w:rFonts w:cs="Symbol"/>
+    </w:rPr>
+  </w:style>
+  <w:style w:type="character" w:styleId="ListLabel18">
+    <w:name w:val="ListLabel 18"/>
+    <w:qFormat/>
+    <w:rPr>
+      <w:rFonts w:cs="Courier New"/>
+    </w:rPr>
+  </w:style>
+  <w:style w:type="character" w:styleId="ListLabel19">
+    <w:name w:val="ListLabel 19"/>
+    <w:qFormat/>
+    <w:rPr>
+      <w:rFonts w:cs="Wingdings"/>
+    </w:rPr>
+  </w:style>
+  <w:style w:type="character" w:styleId="ListLabel20">
+    <w:name w:val="ListLabel 20"/>
+    <w:qFormat/>
+    <w:rPr>
+      <w:rFonts w:cs="Symbol"/>
+    </w:rPr>
+  </w:style>
+  <w:style w:type="character" w:styleId="ListLabel21">
+    <w:name w:val="ListLabel 21"/>
+    <w:qFormat/>
+    <w:rPr>
+      <w:rFonts w:cs="Courier New"/>
+    </w:rPr>
+  </w:style>
+  <w:style w:type="character" w:styleId="ListLabel22">
+    <w:name w:val="ListLabel 22"/>
+    <w:qFormat/>
+    <w:rPr>
+      <w:rFonts w:cs="Wingdings"/>
+    </w:rPr>
+  </w:style>
   <w:style w:type="paragraph" w:styleId="Heading">
     <w:name w:val="Heading"/>
     <w:basedOn w:val="Normal"/>

</xml_diff>